<commit_message>
9,.4 update. Variable name update
</commit_message>
<xml_diff>
--- a/Word/1.PassOne-KelvinToReview/chap9/Chapter9_4.docx
+++ b/Word/1.PassOne-KelvinToReview/chap9/Chapter9_4.docx
@@ -737,10 +737,6 @@
     <w:p>
       <w:pPr>
         <w:pStyle w:val="NumList"/>
-        <w:numPr>
-          <w:ilvl w:val="0"/>
-          <w:numId w:val="13"/>
-        </w:numPr>
       </w:pPr>
       <w:proofErr w:type="spellStart"/>
       <w:proofErr w:type="gramStart"/>
@@ -826,10 +822,6 @@
     <w:p>
       <w:pPr>
         <w:pStyle w:val="NumList"/>
-        <w:numPr>
-          <w:ilvl w:val="0"/>
-          <w:numId w:val="13"/>
-        </w:numPr>
       </w:pPr>
       <w:r>
         <w:t>I</w:t>
@@ -879,10 +871,6 @@
     <w:p>
       <w:pPr>
         <w:pStyle w:val="NumList"/>
-        <w:numPr>
-          <w:ilvl w:val="0"/>
-          <w:numId w:val="13"/>
-        </w:numPr>
       </w:pPr>
       <w:r>
         <w:t xml:space="preserve">Define a new function, </w:t>
@@ -910,202 +898,370 @@
         <w:t>)</w:t>
       </w:r>
       <w:r>
-        <w:t xml:space="preserve"> to receive a vertex position, </w:t>
-      </w:r>
-      <w:r>
-        <w:rPr>
-          <w:rStyle w:val="CodeInline"/>
-        </w:rPr>
-        <w:t>v</w:t>
-      </w:r>
-      <w:r>
-        <w:t xml:space="preserve">, a circle at </w:t>
+        <w:t xml:space="preserve"> to </w:t>
+      </w:r>
+      <w:r>
+        <w:t xml:space="preserve">process regions R1 and R2. As illustrated in the left diagram of Figure 9-17, the parameter </w:t>
+      </w:r>
+      <w:r>
+        <w:rPr>
+          <w:rStyle w:val="CodeInline"/>
+        </w:rPr>
+        <w:t>v1</w:t>
+      </w:r>
+      <w:r>
+        <w:t xml:space="preserve"> is </w:t>
+      </w:r>
+      <w:r>
+        <w:t xml:space="preserve">the vector from vertex </w:t>
+      </w:r>
+      <w:r>
+        <w:t>position</w:t>
+      </w:r>
+      <w:r>
+        <w:t xml:space="preserve"> to circle center</w:t>
+      </w:r>
+      <w:r>
+        <w:t xml:space="preserve">. </w:t>
+      </w:r>
+      <w:r>
+        <w:t xml:space="preserve">The right diagram of Figure 9-17 shows that a collision occurs when radius, </w:t>
+      </w:r>
+      <w:r>
+        <w:rPr>
+          <w:rStyle w:val="CodeInline"/>
+        </w:rPr>
+        <w:t>r</w:t>
+      </w:r>
+      <w:r>
+        <w:t xml:space="preserve">, is less </w:t>
       </w:r>
       <w:proofErr w:type="spellStart"/>
       <w:r>
         <w:rPr>
           <w:rStyle w:val="CodeInline"/>
         </w:rPr>
-        <w:t>cir</w:t>
-      </w:r>
-      <w:r>
-        <w:rPr>
-          <w:rStyle w:val="CodeInline"/>
-        </w:rPr>
-        <w:t>Center</w:t>
+        <w:t>dist</w:t>
       </w:r>
       <w:proofErr w:type="spellEnd"/>
       <w:r>
-        <w:t xml:space="preserve"> with radius </w:t>
-      </w:r>
+        <w:t xml:space="preserve">, </w:t>
+      </w:r>
+      <w:r>
+        <w:t xml:space="preserve">the length of </w:t>
+      </w:r>
+      <w:r>
+        <w:rPr>
+          <w:rStyle w:val="CodeInline"/>
+        </w:rPr>
+        <w:t>v1</w:t>
+      </w:r>
+      <w:r>
+        <w:t>.</w:t>
+      </w:r>
+      <w:r>
+        <w:t xml:space="preserve"> In this case, the collision depth is simply the radius </w:t>
+      </w:r>
+      <w:bookmarkStart w:id="0" w:name="_GoBack"/>
       <w:r>
         <w:rPr>
           <w:rStyle w:val="CodeInline"/>
         </w:rPr>
         <w:t>r</w:t>
       </w:r>
-      <w:r>
-        <w:t xml:space="preserve">, and collision information, </w:t>
-      </w:r>
-      <w:r>
-        <w:rPr>
-          <w:rStyle w:val="CodeInline"/>
-        </w:rPr>
-        <w:t>info</w:t>
-      </w:r>
-      <w:r>
-        <w:t xml:space="preserve">. This function is called when </w:t>
+      <w:bookmarkEnd w:id="0"/>
+      <w:r>
+        <w:t xml:space="preserve"> and </w:t>
+      </w:r>
+      <w:r>
+        <w:rPr>
+          <w:rStyle w:val="CodeInline"/>
+        </w:rPr>
+        <w:t>dist</w:t>
+      </w:r>
+      <w:r>
+        <w:t>.</w:t>
+      </w:r>
+    </w:p>
+    <w:p>
+      <w:pPr>
+        <w:pStyle w:val="Code"/>
+      </w:pPr>
+      <w:r>
+        <w:t>RigidRectangle.prototype.checkCircRecVertex = function(v</w:t>
+      </w:r>
+      <w:r>
+        <w:t>1</w:t>
+      </w:r>
+      <w:r>
+        <w:t>, cirCenter, r, info) {</w:t>
+      </w:r>
+    </w:p>
+    <w:p>
+      <w:pPr>
+        <w:pStyle w:val="Code"/>
+      </w:pPr>
+      <w:r>
+        <w:t xml:space="preserve">    //the center of circle is in corner region of mVertex[nearestEdge]</w:t>
+      </w:r>
+    </w:p>
+    <w:p>
+      <w:pPr>
+        <w:pStyle w:val="Code"/>
+      </w:pPr>
+      <w:r>
+        <w:t xml:space="preserve">    let dis</w:t>
+      </w:r>
+      <w:r>
+        <w:t>t</w:t>
+      </w:r>
+      <w:r>
+        <w:t xml:space="preserve"> = vec2.length(v</w:t>
+      </w:r>
+      <w:r>
+        <w:t>1</w:t>
+      </w:r>
+      <w:r>
+        <w:t>);</w:t>
+      </w:r>
+    </w:p>
+    <w:p>
+      <w:pPr>
+        <w:pStyle w:val="Code"/>
+      </w:pPr>
+      <w:r>
+        <w:t xml:space="preserve">    //compare the distance with radius to decide collision</w:t>
+      </w:r>
+    </w:p>
+    <w:p>
+      <w:pPr>
+        <w:pStyle w:val="Code"/>
+      </w:pPr>
+      <w:r>
+        <w:lastRenderedPageBreak/>
+        <w:t xml:space="preserve">    if (dis</w:t>
+      </w:r>
+      <w:r>
+        <w:t>t</w:t>
+      </w:r>
+      <w:r>
+        <w:t xml:space="preserve"> &gt; r)</w:t>
+      </w:r>
+    </w:p>
+    <w:p>
+      <w:pPr>
+        <w:pStyle w:val="Code"/>
+      </w:pPr>
+      <w:r>
+        <w:t xml:space="preserve">        return false;</w:t>
+      </w:r>
+    </w:p>
+    <w:p>
+      <w:pPr>
+        <w:pStyle w:val="Code"/>
+      </w:pPr>
+      <w:r>
+        <w:t xml:space="preserve">    let radiusVec = [0, 0];</w:t>
+      </w:r>
+    </w:p>
+    <w:p>
+      <w:pPr>
+        <w:pStyle w:val="Code"/>
+      </w:pPr>
+      <w:r>
+        <w:t xml:space="preserve">    let ptAtCirc = [0, 0];</w:t>
+      </w:r>
+    </w:p>
+    <w:p>
+      <w:pPr>
+        <w:pStyle w:val="Code"/>
+      </w:pPr>
+      <w:r>
+        <w:t xml:space="preserve">    vec2.scale(v</w:t>
+      </w:r>
+      <w:r>
+        <w:t>1</w:t>
+      </w:r>
+      <w:r>
+        <w:t>, v</w:t>
+      </w:r>
+      <w:r>
+        <w:t>1</w:t>
+      </w:r>
+      <w:r>
+        <w:t>, 1/dis</w:t>
+      </w:r>
+      <w:r>
+        <w:t>t</w:t>
+      </w:r>
+      <w:r>
+        <w:t>); // normalize</w:t>
+      </w:r>
+    </w:p>
+    <w:p>
+      <w:pPr>
+        <w:pStyle w:val="Code"/>
+      </w:pPr>
+      <w:r>
+        <w:t xml:space="preserve">    vec2.scale(radiusVec, v</w:t>
+      </w:r>
+      <w:r>
+        <w:t>1</w:t>
+      </w:r>
+      <w:r>
+        <w:t>, -r);</w:t>
+      </w:r>
+    </w:p>
+    <w:p>
+      <w:pPr>
+        <w:pStyle w:val="Code"/>
+      </w:pPr>
+      <w:r>
+        <w:t xml:space="preserve">    vec2.add(ptAtCirc, cirCenter, radiusVec);</w:t>
+      </w:r>
+    </w:p>
+    <w:p>
+      <w:pPr>
+        <w:pStyle w:val="Code"/>
+      </w:pPr>
+      <w:r>
+        <w:t xml:space="preserve">    info.setInfo(r - dis</w:t>
+      </w:r>
+      <w:r>
+        <w:t>t</w:t>
+      </w:r>
+      <w:r>
+        <w:t>, v</w:t>
+      </w:r>
+      <w:r>
+        <w:t>1</w:t>
+      </w:r>
+      <w:r>
+        <w:t>, ptAtCirc);</w:t>
+      </w:r>
+    </w:p>
+    <w:p>
+      <w:pPr>
+        <w:pStyle w:val="Code"/>
+      </w:pPr>
+      <w:r>
+        <w:t xml:space="preserve">    return true;</w:t>
+      </w:r>
+    </w:p>
+    <w:p>
+      <w:pPr>
+        <w:pStyle w:val="Code"/>
+      </w:pPr>
+      <w:r>
+        <w:t>}</w:t>
+      </w:r>
+    </w:p>
+    <w:p>
+      <w:pPr>
+        <w:pStyle w:val="Code"/>
+      </w:pPr>
+    </w:p>
+    <w:p>
+      <w:pPr>
+        <w:pStyle w:val="BodyTextCont"/>
+      </w:pPr>
+      <w:r>
+        <w:t xml:space="preserve">The right diagram of Figure </w:t>
+      </w:r>
+      <w:r>
+        <w:t>9-17</w:t>
+      </w:r>
+      <w:r>
+        <w:t xml:space="preserve"> shows that collision occurs when the length of vector v1 is less than the circle radius, and in this case, the collision normal is simply along the vector v1, and collision depth is the difference between the radius and </w:t>
       </w:r>
       <w:proofErr w:type="spellStart"/>
       <w:r>
-        <w:rPr>
-          <w:rStyle w:val="CodeInline"/>
-        </w:rPr>
-        <w:t>cirCenter</w:t>
+        <w:t>dist</w:t>
       </w:r>
       <w:proofErr w:type="spellEnd"/>
       <w:r>
-        <w:t xml:space="preserve"> is located in regions R1 or R2. The function determines if the center is within </w:t>
-      </w:r>
-      <w:r>
-        <w:rPr>
-          <w:rStyle w:val="CodeInline"/>
-        </w:rPr>
-        <w:t>r</w:t>
-      </w:r>
-      <w:r>
-        <w:t xml:space="preserve"> distant from </w:t>
-      </w:r>
-      <w:r>
-        <w:rPr>
-          <w:rStyle w:val="CodeInline"/>
-        </w:rPr>
-        <w:t>v</w:t>
-      </w:r>
-      <w:r>
-        <w:t>, and if so, returns the proper collision information.</w:t>
-      </w:r>
-    </w:p>
-    <w:p>
-      <w:pPr>
-        <w:pStyle w:val="Code"/>
-      </w:pPr>
-      <w:r>
-        <w:t>RigidRectangle.prototype.checkCircRecVertex = function(v, cirCenter, r, info) {</w:t>
-      </w:r>
-    </w:p>
-    <w:p>
-      <w:pPr>
-        <w:pStyle w:val="Code"/>
-      </w:pPr>
-      <w:r>
-        <w:t xml:space="preserve">    //the center of circle is in corner region of mVertex[nearestEdge]</w:t>
-      </w:r>
-    </w:p>
-    <w:p>
-      <w:pPr>
-        <w:pStyle w:val="Code"/>
-      </w:pPr>
-      <w:r>
-        <w:t xml:space="preserve">    let dis = vec2.length(v);</w:t>
-      </w:r>
-    </w:p>
-    <w:p>
-      <w:pPr>
-        <w:pStyle w:val="Code"/>
-      </w:pPr>
-      <w:r>
-        <w:t xml:space="preserve">    //compare the distance with radius to decide collision</w:t>
-      </w:r>
-    </w:p>
-    <w:p>
-      <w:pPr>
-        <w:pStyle w:val="Code"/>
-      </w:pPr>
-      <w:r>
-        <w:t xml:space="preserve">    if (dis &gt; r)</w:t>
-      </w:r>
-    </w:p>
-    <w:p>
-      <w:pPr>
-        <w:pStyle w:val="Code"/>
-      </w:pPr>
-      <w:r>
-        <w:lastRenderedPageBreak/>
-        <w:t xml:space="preserve">        return false;</w:t>
-      </w:r>
-    </w:p>
-    <w:p>
-      <w:pPr>
-        <w:pStyle w:val="Code"/>
-      </w:pPr>
-      <w:r>
-        <w:t xml:space="preserve">    let radiusVec = [0, 0];</w:t>
-      </w:r>
-    </w:p>
-    <w:p>
-      <w:pPr>
-        <w:pStyle w:val="Code"/>
-      </w:pPr>
-      <w:r>
-        <w:t xml:space="preserve">    let ptAtCirc = [0, 0];</w:t>
-      </w:r>
-    </w:p>
-    <w:p>
-      <w:pPr>
-        <w:pStyle w:val="Code"/>
-      </w:pPr>
-      <w:r>
-        <w:t xml:space="preserve">    vec2.scale(v, v, 1/dis); // normalize</w:t>
-      </w:r>
-    </w:p>
-    <w:p>
-      <w:pPr>
-        <w:pStyle w:val="Code"/>
-      </w:pPr>
-      <w:r>
-        <w:t xml:space="preserve">    vec2.scale(radiusVec, v, -r);</w:t>
-      </w:r>
-    </w:p>
-    <w:p>
-      <w:pPr>
-        <w:pStyle w:val="Code"/>
-      </w:pPr>
-      <w:r>
-        <w:t xml:space="preserve">    vec2.add(ptAtCirc, cirCenter, radiusVec);</w:t>
-      </w:r>
-    </w:p>
-    <w:p>
-      <w:pPr>
-        <w:pStyle w:val="Code"/>
-      </w:pPr>
-      <w:r>
-        <w:t xml:space="preserve">    info.setInfo(r - dis, v, ptAtCirc);</w:t>
-      </w:r>
-    </w:p>
-    <w:p>
-      <w:pPr>
-        <w:pStyle w:val="Code"/>
-      </w:pPr>
-      <w:r>
-        <w:t xml:space="preserve">    return true;</w:t>
-      </w:r>
-    </w:p>
-    <w:p>
-      <w:pPr>
-        <w:pStyle w:val="Code"/>
-      </w:pPr>
-      <w:r>
-        <w:t>}</w:t>
-      </w:r>
+        <w:t>, the length of vector v1.</w:t>
+      </w:r>
+    </w:p>
+    <w:p>
+      <w:pPr>
+        <w:pStyle w:val="Figure"/>
+      </w:pPr>
+      <w:r>
+        <w:drawing>
+          <wp:inline distT="114300" distB="114300" distL="114300" distR="114300" wp14:anchorId="6357A1CA" wp14:editId="33E6B2DA">
+            <wp:extent cx="4011576" cy="1795463"/>
+            <wp:effectExtent l="0" t="0" r="0" b="0"/>
+            <wp:docPr id="17" name="image36.jpg"/>
+            <wp:cNvGraphicFramePr/>
+            <a:graphic xmlns:a="http://schemas.openxmlformats.org/drawingml/2006/main">
+              <a:graphicData uri="http://schemas.openxmlformats.org/drawingml/2006/picture">
+                <pic:pic xmlns:pic="http://schemas.openxmlformats.org/drawingml/2006/picture">
+                  <pic:nvPicPr>
+                    <pic:cNvPr id="0" name="image36.jpg"/>
+                    <pic:cNvPicPr preferRelativeResize="0"/>
+                  </pic:nvPicPr>
+                  <pic:blipFill>
+                    <a:blip r:embed="rId10" cstate="print"/>
+                    <a:srcRect/>
+                    <a:stretch>
+                      <a:fillRect/>
+                    </a:stretch>
+                  </pic:blipFill>
+                  <pic:spPr>
+                    <a:xfrm>
+                      <a:off x="0" y="0"/>
+                      <a:ext cx="4011576" cy="1795463"/>
+                    </a:xfrm>
+                    <a:prstGeom prst="rect">
+                      <a:avLst/>
+                    </a:prstGeom>
+                    <a:ln/>
+                  </pic:spPr>
+                </pic:pic>
+              </a:graphicData>
+            </a:graphic>
+          </wp:inline>
+        </w:drawing>
+      </w:r>
+    </w:p>
+    <w:p>
+      <w:pPr>
+        <w:pStyle w:val="FigureCaption"/>
+      </w:pPr>
+      <w:r>
+        <w:rPr>
+          <w:rFonts w:eastAsia="Helvetica Neue"/>
+        </w:rPr>
+        <w:t xml:space="preserve">Figure </w:t>
+      </w:r>
+      <w:r>
+        <w:rPr>
+          <w:rFonts w:eastAsia="Helvetica Neue"/>
+        </w:rPr>
+        <w:t>9-</w:t>
+      </w:r>
+      <w:r>
+        <w:rPr>
+          <w:rFonts w:eastAsia="Helvetica Neue"/>
+        </w:rPr>
+        <w:t>17</w:t>
+      </w:r>
+      <w:r>
+        <w:rPr>
+          <w:rFonts w:eastAsia="Helvetica Neue"/>
+        </w:rPr>
+        <w:t>. Left: Condition when Center is in Region R1. Right: The corresponding collision information</w:t>
+      </w:r>
+    </w:p>
+    <w:p>
+      <w:pPr>
+        <w:pStyle w:val="Code"/>
+      </w:pPr>
     </w:p>
     <w:p>
       <w:pPr>
         <w:pStyle w:val="NumList"/>
-        <w:numPr>
-          <w:ilvl w:val="0"/>
-          <w:numId w:val="13"/>
-        </w:numPr>
       </w:pPr>
       <w:r>
         <w:t xml:space="preserve">Define </w:t>
@@ -1136,20 +1292,97 @@
         <w:t xml:space="preserve"> function</w:t>
       </w:r>
       <w:r>
-        <w:t xml:space="preserve"> to detect the collision between a rectangle and a circle. Accord</w:t>
-      </w:r>
-      <w:bookmarkStart w:id="0" w:name="_GoBack"/>
-      <w:bookmarkEnd w:id="0"/>
-      <w:r>
-        <w:t>ingly, there will be five major steps in this function. The following listing collapsed all of the steps with detailed to be filled-in in the rest of this section.</w:t>
-      </w:r>
-    </w:p>
-    <w:p>
-      <w:pPr>
-        <w:pStyle w:val="Code"/>
-      </w:pPr>
-      <w:r>
-        <w:t>RigidRectangle.prototype.collideRectCirc = function (otherCir, collisionInfo) {</w:t>
+        <w:t xml:space="preserve"> to detect the collision between a rectangle and a circle. </w:t>
+      </w:r>
+      <w:r>
+        <w:t xml:space="preserve">The following code listing shows the declaration of local variables and the five major steps, Step A to Step C3, that must be performed. </w:t>
+      </w:r>
+      <w:r>
+        <w:t xml:space="preserve">The </w:t>
+      </w:r>
+      <w:r>
+        <w:t xml:space="preserve">details of each steps </w:t>
+      </w:r>
+      <w:proofErr w:type="gramStart"/>
+      <w:r>
+        <w:t>is</w:t>
+      </w:r>
+      <w:proofErr w:type="gramEnd"/>
+      <w:r>
+        <w:t xml:space="preserve"> discussed in the rest of this subsection. </w:t>
+      </w:r>
+    </w:p>
+    <w:p>
+      <w:pPr>
+        <w:pStyle w:val="Code"/>
+      </w:pPr>
+      <w:r>
+        <w:t>gle.prototype.collideRectCirc = function (otherCir, collisionInfo) {</w:t>
+      </w:r>
+    </w:p>
+    <w:p>
+      <w:pPr>
+        <w:pStyle w:val="Code"/>
+      </w:pPr>
+      <w:r>
+        <w:t xml:space="preserve">    let outside = false;</w:t>
+      </w:r>
+    </w:p>
+    <w:p>
+      <w:pPr>
+        <w:pStyle w:val="Code"/>
+      </w:pPr>
+      <w:r>
+        <w:t xml:space="preserve">    let bestDistance = -Number.MAX_VALUE;</w:t>
+      </w:r>
+    </w:p>
+    <w:p>
+      <w:pPr>
+        <w:pStyle w:val="Code"/>
+      </w:pPr>
+      <w:r>
+        <w:t xml:space="preserve">    let nearestEdge = 0; </w:t>
+      </w:r>
+    </w:p>
+    <w:p>
+      <w:pPr>
+        <w:pStyle w:val="Code"/>
+      </w:pPr>
+      <w:r>
+        <w:t xml:space="preserve">    let vToC = [0, 0];</w:t>
+      </w:r>
+    </w:p>
+    <w:p>
+      <w:pPr>
+        <w:pStyle w:val="Code"/>
+      </w:pPr>
+      <w:r>
+        <w:t xml:space="preserve">    let projection = 0;</w:t>
+      </w:r>
+    </w:p>
+    <w:p>
+      <w:pPr>
+        <w:pStyle w:val="Code"/>
+      </w:pPr>
+      <w:r>
+        <w:t xml:space="preserve">    let i = 0;</w:t>
+      </w:r>
+    </w:p>
+    <w:p>
+      <w:pPr>
+        <w:pStyle w:val="Code"/>
+      </w:pPr>
+      <w:r>
+        <w:lastRenderedPageBreak/>
+        <w:t xml:space="preserve">    let cirCenter = otherCir.getCenter();</w:t>
+      </w:r>
+    </w:p>
+    <w:p>
+      <w:pPr>
+        <w:pStyle w:val="Code"/>
+      </w:pPr>
+      <w:r>
+        <w:t xml:space="preserve">    </w:t>
       </w:r>
     </w:p>
     <w:p>
@@ -1369,250 +1602,282 @@
     <w:p>
       <w:pPr>
         <w:pStyle w:val="NumList"/>
-        <w:numPr>
-          <w:ilvl w:val="0"/>
-          <w:numId w:val="13"/>
-        </w:numPr>
-      </w:pPr>
-      <w:r>
-        <w:rPr>
-          <w:b/>
-        </w:rPr>
+      </w:pPr>
+      <w:r>
         <w:t>Step A</w:t>
       </w:r>
       <w:r>
-        <w:t xml:space="preserve">: Compute the nearest edge. The nearest edge can be computed by computing the perpendicular distances between the circle center to each of the edges of the rectangle. This distance is simply the projection of the vector between each vertex and the circle center onto the corresponding face normal. The following code shows marching through all of the vertices, computing the vector from the vertex to the circle center, and projecting the computed vector to the corresponding face </w:t>
-      </w:r>
-      <w:proofErr w:type="spellStart"/>
-      <w:r>
-        <w:t>normals</w:t>
-      </w:r>
-      <w:proofErr w:type="spellEnd"/>
-      <w:r>
-        <w:t xml:space="preserve">. </w:t>
-      </w:r>
-    </w:p>
-    <w:p>
-      <w:pPr>
-        <w:pStyle w:val="Code"/>
-        <w:ind w:left="576"/>
-      </w:pPr>
-      <w:r>
-        <w:rPr>
-          <w:rStyle w:val="CodeInline"/>
-        </w:rPr>
-        <w:t xml:space="preserve">// </w:t>
-      </w:r>
-      <w:r>
-        <w:rPr>
-          <w:rStyle w:val="CodeInline"/>
-          <w:b/>
-        </w:rPr>
-        <w:t>Step A</w:t>
-      </w:r>
-      <w:r>
-        <w:rPr>
-          <w:rStyle w:val="CodeInline"/>
-        </w:rPr>
-        <w:t>: Compute the nearest edge</w:t>
-      </w:r>
-    </w:p>
-    <w:p>
-      <w:pPr>
-        <w:pStyle w:val="Code"/>
-        <w:ind w:left="576"/>
-        <w:rPr>
-          <w:rStyle w:val="CommentReference"/>
-          <w:rFonts w:asciiTheme="minorHAnsi" w:hAnsiTheme="minorHAnsi"/>
-          <w:noProof w:val="0"/>
-        </w:rPr>
-      </w:pPr>
-      <w:r>
-        <w:t>for (i = 0; i &lt; 4; ++i) {</w:t>
-      </w:r>
-    </w:p>
-    <w:p>
-      <w:pPr>
-        <w:pStyle w:val="Code"/>
-        <w:ind w:left="576"/>
-      </w:pPr>
-      <w:r>
-        <w:t xml:space="preserve">    //find the nearest face for center of circle</w:t>
-      </w:r>
-    </w:p>
-    <w:p>
-      <w:pPr>
-        <w:pStyle w:val="Code"/>
-        <w:ind w:left="576"/>
-      </w:pPr>
-      <w:r>
-        <w:t xml:space="preserve">    circ2Pos = otherCir.mCenter;</w:t>
-      </w:r>
-    </w:p>
-    <w:p>
-      <w:pPr>
-        <w:pStyle w:val="Code"/>
-        <w:ind w:left="576"/>
-      </w:pPr>
-      <w:r>
-        <w:t xml:space="preserve">    v = circ2Pos.subtract(this.mVertex[i]);</w:t>
-      </w:r>
-    </w:p>
-    <w:p>
-      <w:pPr>
-        <w:pStyle w:val="Code"/>
-        <w:ind w:left="576"/>
-      </w:pPr>
-      <w:r>
-        <w:t xml:space="preserve">    projection = v.dot(this.mFaceNormal[i]);</w:t>
-      </w:r>
-    </w:p>
-    <w:p>
-      <w:pPr>
-        <w:pStyle w:val="Code"/>
-        <w:ind w:left="576"/>
-      </w:pPr>
-      <w:r>
-        <w:t xml:space="preserve">    if (projection &gt; 0) {</w:t>
-      </w:r>
-    </w:p>
-    <w:p>
-      <w:pPr>
-        <w:pStyle w:val="Code"/>
-        <w:ind w:left="576"/>
-      </w:pPr>
-      <w:r>
-        <w:t xml:space="preserve">        //if the center of circle is outside of rectangle</w:t>
-      </w:r>
-    </w:p>
-    <w:p>
-      <w:pPr>
-        <w:pStyle w:val="Code"/>
-        <w:ind w:left="576"/>
-      </w:pPr>
-      <w:r>
+        <w:t>, c</w:t>
+      </w:r>
+      <w:r>
+        <w:t xml:space="preserve">ompute the nearest edge. </w:t>
+      </w:r>
+      <w:r>
+        <w:t xml:space="preserve">The nearest edge can be found by </w:t>
+      </w:r>
+      <w:r>
+        <w:t>computing the perpendicular distances between the circle center to each of the edges of the rectangle. This distance is simply the projection of the vector</w:t>
+      </w:r>
+      <w:r>
+        <w:t>, from</w:t>
+      </w:r>
+      <w:r>
+        <w:t xml:space="preserve"> each vertex </w:t>
+      </w:r>
+      <w:r>
+        <w:t xml:space="preserve">to </w:t>
+      </w:r>
+      <w:r>
+        <w:t>the circle center</w:t>
+      </w:r>
+      <w:r>
+        <w:t>,</w:t>
+      </w:r>
+      <w:r>
+        <w:t xml:space="preserve"> onto the corresponding face normal. The </w:t>
+      </w:r>
+      <w:r>
+        <w:t xml:space="preserve">listed </w:t>
+      </w:r>
+      <w:r>
+        <w:t xml:space="preserve">code shows marching through all of the vertices, computing the vector from the vertex to the circle center, and projecting the computed vector to the corresponding face normal. </w:t>
+      </w:r>
+    </w:p>
+    <w:p>
+      <w:pPr>
+        <w:pStyle w:val="Code"/>
+        <w:rPr>
+          <w:rStyle w:val="CodeInline"/>
+          <w:bdr w:val="none" w:sz="0" w:space="0" w:color="auto"/>
+        </w:rPr>
+      </w:pPr>
+      <w:r>
+        <w:rPr>
+          <w:rStyle w:val="CodeInline"/>
+          <w:bdr w:val="none" w:sz="0" w:space="0" w:color="auto"/>
+        </w:rPr>
+        <w:t>// Step A: Compute the nearest edge</w:t>
+      </w:r>
+    </w:p>
+    <w:p>
+      <w:pPr>
+        <w:pStyle w:val="Code"/>
+        <w:rPr>
+          <w:rStyle w:val="CodeInline"/>
+          <w:bdr w:val="none" w:sz="0" w:space="0" w:color="auto"/>
+        </w:rPr>
+      </w:pPr>
+      <w:r>
+        <w:rPr>
+          <w:rStyle w:val="CodeInline"/>
+          <w:bdr w:val="none" w:sz="0" w:space="0" w:color="auto"/>
+        </w:rPr>
+        <w:t>while ((!outside) &amp;&amp; (i&lt;4)) {</w:t>
+      </w:r>
+    </w:p>
+    <w:p>
+      <w:pPr>
+        <w:pStyle w:val="Code"/>
+        <w:rPr>
+          <w:rStyle w:val="CodeInline"/>
+          <w:bdr w:val="none" w:sz="0" w:space="0" w:color="auto"/>
+        </w:rPr>
+      </w:pPr>
+      <w:r>
+        <w:rPr>
+          <w:rStyle w:val="CodeInline"/>
+          <w:bdr w:val="none" w:sz="0" w:space="0" w:color="auto"/>
+        </w:rPr>
+        <w:t xml:space="preserve">    //find the nearest face for center of circle        </w:t>
+      </w:r>
+    </w:p>
+    <w:p>
+      <w:pPr>
+        <w:pStyle w:val="Code"/>
+        <w:rPr>
+          <w:rStyle w:val="CodeInline"/>
+          <w:bdr w:val="none" w:sz="0" w:space="0" w:color="auto"/>
+        </w:rPr>
+      </w:pPr>
+      <w:r>
+        <w:rPr>
+          <w:rStyle w:val="CodeInline"/>
+          <w:bdr w:val="none" w:sz="0" w:space="0" w:color="auto"/>
+        </w:rPr>
+        <w:t xml:space="preserve">    vec2.subtract(vToC, cirCenter, this.mVertex[i]);</w:t>
+      </w:r>
+    </w:p>
+    <w:p>
+      <w:pPr>
+        <w:pStyle w:val="Code"/>
+        <w:rPr>
+          <w:rStyle w:val="CodeInline"/>
+          <w:bdr w:val="none" w:sz="0" w:space="0" w:color="auto"/>
+        </w:rPr>
+      </w:pPr>
+      <w:r>
+        <w:rPr>
+          <w:rStyle w:val="CodeInline"/>
+          <w:bdr w:val="none" w:sz="0" w:space="0" w:color="auto"/>
+        </w:rPr>
+        <w:t xml:space="preserve">    projection = vec2.dot(vToC, this.mFaceNormal[i]);</w:t>
+      </w:r>
+    </w:p>
+    <w:p>
+      <w:pPr>
+        <w:pStyle w:val="Code"/>
+        <w:rPr>
+          <w:rStyle w:val="CodeInline"/>
+          <w:bdr w:val="none" w:sz="0" w:space="0" w:color="auto"/>
+        </w:rPr>
+      </w:pPr>
+      <w:r>
+        <w:rPr>
+          <w:rStyle w:val="CodeInline"/>
+          <w:bdr w:val="none" w:sz="0" w:space="0" w:color="auto"/>
+        </w:rPr>
+        <w:t xml:space="preserve">    if (projection &gt; bestDistance) {</w:t>
+      </w:r>
+    </w:p>
+    <w:p>
+      <w:pPr>
+        <w:pStyle w:val="Code"/>
+        <w:rPr>
+          <w:rStyle w:val="CodeInline"/>
+          <w:bdr w:val="none" w:sz="0" w:space="0" w:color="auto"/>
+        </w:rPr>
+      </w:pPr>
+      <w:r>
+        <w:rPr>
+          <w:rStyle w:val="CodeInline"/>
+          <w:bdr w:val="none" w:sz="0" w:space="0" w:color="auto"/>
+        </w:rPr>
+        <w:t xml:space="preserve">        outside = (projection &gt; 0); // if projection &lt; 0, inside</w:t>
+      </w:r>
+    </w:p>
+    <w:p>
+      <w:pPr>
+        <w:pStyle w:val="Code"/>
+        <w:rPr>
+          <w:rStyle w:val="CodeInline"/>
+          <w:bdr w:val="none" w:sz="0" w:space="0" w:color="auto"/>
+        </w:rPr>
+      </w:pPr>
+      <w:r>
+        <w:rPr>
+          <w:rStyle w:val="CodeInline"/>
+          <w:bdr w:val="none" w:sz="0" w:space="0" w:color="auto"/>
+        </w:rPr>
         <w:t xml:space="preserve">        bestDistance = projection;</w:t>
       </w:r>
     </w:p>
     <w:p>
       <w:pPr>
         <w:pStyle w:val="Code"/>
-        <w:ind w:left="576"/>
-      </w:pPr>
-      <w:r>
+        <w:rPr>
+          <w:rStyle w:val="CodeInline"/>
+          <w:bdr w:val="none" w:sz="0" w:space="0" w:color="auto"/>
+        </w:rPr>
+      </w:pPr>
+      <w:r>
+        <w:rPr>
+          <w:rStyle w:val="CodeInline"/>
+          <w:bdr w:val="none" w:sz="0" w:space="0" w:color="auto"/>
+        </w:rPr>
         <w:t xml:space="preserve">        nearestEdge = i;</w:t>
       </w:r>
     </w:p>
     <w:p>
       <w:pPr>
         <w:pStyle w:val="Code"/>
-        <w:ind w:left="576"/>
-      </w:pPr>
-      <w:r>
-        <w:t xml:space="preserve">        inside = false;</w:t>
-      </w:r>
-    </w:p>
-    <w:p>
-      <w:pPr>
-        <w:pStyle w:val="Code"/>
-        <w:ind w:left="576"/>
-      </w:pPr>
-      <w:r>
-        <w:t xml:space="preserve">        break;</w:t>
-      </w:r>
-    </w:p>
-    <w:p>
-      <w:pPr>
-        <w:pStyle w:val="Code"/>
-        <w:ind w:left="576"/>
-      </w:pPr>
-      <w:r>
+        <w:rPr>
+          <w:rStyle w:val="CodeInline"/>
+          <w:bdr w:val="none" w:sz="0" w:space="0" w:color="auto"/>
+        </w:rPr>
+      </w:pPr>
+      <w:r>
+        <w:rPr>
+          <w:rStyle w:val="CodeInline"/>
+          <w:bdr w:val="none" w:sz="0" w:space="0" w:color="auto"/>
+        </w:rPr>
         <w:t xml:space="preserve">    }</w:t>
       </w:r>
     </w:p>
     <w:p>
       <w:pPr>
         <w:pStyle w:val="Code"/>
-        <w:ind w:left="576"/>
+        <w:rPr>
+          <w:rStyle w:val="CodeInline"/>
+          <w:bdr w:val="none" w:sz="0" w:space="0" w:color="auto"/>
+        </w:rPr>
+      </w:pPr>
+      <w:r>
+        <w:rPr>
+          <w:rStyle w:val="CodeInline"/>
+          <w:bdr w:val="none" w:sz="0" w:space="0" w:color="auto"/>
+        </w:rPr>
+        <w:t xml:space="preserve">    i++;</w:t>
+      </w:r>
+    </w:p>
+    <w:p>
+      <w:pPr>
+        <w:pStyle w:val="Code"/>
+      </w:pPr>
+      <w:r>
+        <w:rPr>
+          <w:rStyle w:val="CodeInline"/>
+          <w:bdr w:val="none" w:sz="0" w:space="0" w:color="auto"/>
+        </w:rPr>
+        <w:t>}</w:t>
+      </w:r>
+    </w:p>
+    <w:p>
+      <w:pPr>
+        <w:pStyle w:val="BodyTextCont"/>
+      </w:pPr>
+      <w:r>
+        <w:t>As illustrated in</w:t>
+      </w:r>
+      <w:r>
+        <w:t xml:space="preserve"> the left diagram of</w:t>
+      </w:r>
+      <w:r>
+        <w:t xml:space="preserve"> Figure </w:t>
+      </w:r>
+      <w:r>
+        <w:t>9-18</w:t>
+      </w:r>
+      <w:r>
+        <w:t>, when the circle center is inside the rectangle, all vertex to center vectors will be in the opposite directions of their corresponding face normal and thus will result in negative projected length. This is in contrast to</w:t>
+      </w:r>
+      <w:r>
+        <w:t xml:space="preserve"> the right diagram of Figure </w:t>
+      </w:r>
+      <w:r>
+        <w:t>9-18</w:t>
+      </w:r>
+      <w:r>
+        <w:t>, when the center is outside of the rectangle then, at least one of the projected length</w:t>
+      </w:r>
+      <w:r>
+        <w:t>s</w:t>
+      </w:r>
+      <w:r>
+        <w:t xml:space="preserve"> </w:t>
+      </w:r>
+      <w:r>
+        <w:t xml:space="preserve">will be </w:t>
+      </w:r>
+      <w:r>
+        <w:t xml:space="preserve">positive. For this reason, the “nearest projected distance” is the one with the least negative value and thus is actually the largest number. </w:t>
+      </w:r>
+    </w:p>
+    <w:p>
+      <w:pPr>
+        <w:pStyle w:val="Figure"/>
       </w:pPr>
       <w:r>
         <w:lastRenderedPageBreak/>
-        <w:t xml:space="preserve">    if (projection &gt; bestDistance) {</w:t>
-      </w:r>
-    </w:p>
-    <w:p>
-      <w:pPr>
-        <w:pStyle w:val="Code"/>
-        <w:ind w:left="576"/>
-      </w:pPr>
-      <w:r>
-        <w:t xml:space="preserve">        bestDistance = projection;</w:t>
-      </w:r>
-    </w:p>
-    <w:p>
-      <w:pPr>
-        <w:pStyle w:val="Code"/>
-        <w:ind w:left="576"/>
-      </w:pPr>
-      <w:r>
-        <w:t xml:space="preserve">        nearestEdge = i;</w:t>
-      </w:r>
-    </w:p>
-    <w:p>
-      <w:pPr>
-        <w:pStyle w:val="Code"/>
-        <w:ind w:left="576"/>
-      </w:pPr>
-      <w:r>
-        <w:t xml:space="preserve">    }</w:t>
-      </w:r>
-    </w:p>
-    <w:p>
-      <w:pPr>
-        <w:pStyle w:val="Code"/>
-        <w:ind w:left="576"/>
-      </w:pPr>
-      <w:r>
-        <w:t>}</w:t>
-      </w:r>
-    </w:p>
-    <w:p>
-      <w:pPr>
-        <w:pStyle w:val="NumList"/>
-        <w:numPr>
-          <w:ilvl w:val="0"/>
-          <w:numId w:val="0"/>
-        </w:numPr>
-        <w:ind w:left="936"/>
-      </w:pPr>
-      <w:r>
-        <w:t xml:space="preserve">As illustrated in Figure </w:t>
-      </w:r>
-      <w:r>
-        <w:t>9-17</w:t>
-      </w:r>
-      <w:r>
-        <w:t xml:space="preserve">, one interesting observation is that when the circle center is inside the rectangle, all vertex to center vectors will be in the opposite directions of their corresponding face normal and thus will result in negative projected length. This is in contrast to, when the center is outside of the rectangle then, at least one of the projected </w:t>
-      </w:r>
-      <w:proofErr w:type="gramStart"/>
-      <w:r>
-        <w:t>length</w:t>
-      </w:r>
-      <w:proofErr w:type="gramEnd"/>
-      <w:r>
-        <w:t xml:space="preserve"> is positive. For this reason, the “nearest projected distance” is the one with the least negative value and thus is actually the largest number. </w:t>
-      </w:r>
-    </w:p>
-    <w:p>
-      <w:pPr>
-        <w:pStyle w:val="Figure"/>
-        <w:ind w:left="216" w:firstLine="720"/>
-      </w:pPr>
-      <w:r>
-        <w:rPr>
-          <w:noProof/>
-          <w:lang w:val="en-GB" w:eastAsia="en-GB"/>
-        </w:rPr>
         <w:drawing>
           <wp:inline distT="114300" distB="114300" distL="114300" distR="114300" wp14:anchorId="0DC9DA08" wp14:editId="13BE2F3D">
             <wp:extent cx="3978558" cy="1614488"/>
@@ -1627,7 +1892,7 @@
                     <pic:cNvPicPr preferRelativeResize="0"/>
                   </pic:nvPicPr>
                   <pic:blipFill>
-                    <a:blip r:embed="rId10" cstate="print"/>
+                    <a:blip r:embed="rId11" cstate="print"/>
                     <a:srcRect/>
                     <a:stretch>
                       <a:fillRect/>
@@ -1653,24 +1918,29 @@
     <w:p>
       <w:pPr>
         <w:pStyle w:val="FigureCaption"/>
-        <w:ind w:left="720"/>
       </w:pPr>
       <w:r>
         <w:rPr>
           <w:rFonts w:eastAsia="Helvetica Neue"/>
         </w:rPr>
-        <w:t xml:space="preserve">Figure </w:t>
+        <w:t>Figure</w:t>
       </w:r>
       <w:r>
         <w:rPr>
           <w:rFonts w:eastAsia="Helvetica Neue"/>
         </w:rPr>
-        <w:t>9-17</w:t>
+        <w:t xml:space="preserve"> </w:t>
       </w:r>
       <w:r>
         <w:rPr>
           <w:rFonts w:eastAsia="Helvetica Neue"/>
         </w:rPr>
+        <w:t>9-18</w:t>
+      </w:r>
+      <w:r>
+        <w:rPr>
+          <w:rFonts w:eastAsia="Helvetica Neue"/>
+        </w:rPr>
         <w:t xml:space="preserve">. </w:t>
       </w:r>
       <w:r>
@@ -1701,37 +1971,108 @@
     <w:p>
       <w:pPr>
         <w:pStyle w:val="NumList"/>
-        <w:numPr>
-          <w:ilvl w:val="0"/>
-          <w:numId w:val="13"/>
-        </w:numPr>
-      </w:pPr>
-      <w:r>
-        <w:rPr>
-          <w:b/>
-        </w:rPr>
-        <w:t>Step B1</w:t>
-      </w:r>
-      <w:r>
-        <w:t xml:space="preserve">: if center is outside of the rectangle and in Region R1.  As illustrated </w:t>
-      </w:r>
-      <w:r>
-        <w:t xml:space="preserve">on the left of </w:t>
-      </w:r>
-      <w:r>
-        <w:t xml:space="preserve">Figure </w:t>
-      </w:r>
-      <w:r>
-        <w:t>9</w:t>
-      </w:r>
-      <w:r>
-        <w:t>-</w:t>
-      </w:r>
-      <w:r>
-        <w:t>18</w:t>
-      </w:r>
-      <w:r>
-        <w:t xml:space="preserve">, the Region R1 can be detected when v1, the vector between the center and the edge vertex is in the opposite direction of v2, the direction of the edge. This is to </w:t>
+      </w:pPr>
+      <w:r>
+        <w:t xml:space="preserve">Step </w:t>
+      </w:r>
+      <w:r>
+        <w:t>B</w:t>
+      </w:r>
+      <w:r>
+        <w:t>,</w:t>
+      </w:r>
+      <w:r>
+        <w:t xml:space="preserve"> </w:t>
+      </w:r>
+      <w:r>
+        <w:t>i</w:t>
+      </w:r>
+      <w:r>
+        <w:t>f the circle center is inside the rectangle, then collision is detected and the corresponding collision information can be computed and returned.</w:t>
+      </w:r>
+    </w:p>
+    <w:p>
+      <w:pPr>
+        <w:pStyle w:val="Code"/>
+      </w:pPr>
+      <w:r>
+        <w:t>if (!outside) { // inside</w:t>
+      </w:r>
+    </w:p>
+    <w:p>
+      <w:pPr>
+        <w:pStyle w:val="Code"/>
+      </w:pPr>
+      <w:r>
+        <w:t xml:space="preserve">    // Step B: The center of circle is inside of rectangle</w:t>
+      </w:r>
+    </w:p>
+    <w:p>
+      <w:pPr>
+        <w:pStyle w:val="Code"/>
+      </w:pPr>
+      <w:r>
+        <w:t xml:space="preserve">    vec2.scale(radiusVec, this.mFaceNormal[nearestEdge], otherCir.mRadius);</w:t>
+      </w:r>
+    </w:p>
+    <w:p>
+      <w:pPr>
+        <w:pStyle w:val="Code"/>
+      </w:pPr>
+      <w:r>
+        <w:t xml:space="preserve">    </w:t>
+      </w:r>
+      <w:r>
+        <w:t>dist</w:t>
+      </w:r>
+      <w:r>
+        <w:t xml:space="preserve"> = otherCir.mRadius - bestDistance; // bestDist is -ve</w:t>
+      </w:r>
+    </w:p>
+    <w:p>
+      <w:pPr>
+        <w:pStyle w:val="Code"/>
+      </w:pPr>
+      <w:r>
+        <w:t xml:space="preserve">    vec2.subtract(ptAtCirc, cirCenter, radiusVec);</w:t>
+      </w:r>
+    </w:p>
+    <w:p>
+      <w:pPr>
+        <w:pStyle w:val="Code"/>
+      </w:pPr>
+      <w:r>
+        <w:t xml:space="preserve">    collisionInfo.setInfo(</w:t>
+      </w:r>
+      <w:r>
+        <w:t>dist</w:t>
+      </w:r>
+      <w:r>
+        <w:t>, this.mFaceNormal[nearestEdge], ptAtCirc);</w:t>
+      </w:r>
+    </w:p>
+    <w:p>
+      <w:pPr>
+        <w:pStyle w:val="Code"/>
+      </w:pPr>
+      <w:r>
+        <w:t xml:space="preserve">    return true;</w:t>
+      </w:r>
+    </w:p>
+    <w:p>
+      <w:pPr>
+        <w:pStyle w:val="Code"/>
+      </w:pPr>
+      <w:r>
+        <w:t>}</w:t>
+      </w:r>
+    </w:p>
+    <w:p>
+      <w:pPr>
+        <w:pStyle w:val="NumList"/>
+      </w:pPr>
+      <w:r>
+        <w:t xml:space="preserve">As illustrated in the left diagram of Figure 9-17, the Region R1 can be detected when v1, the vector between the center and the edge vertex is in the opposite direction of v2, the direction of the edge. This is to </w:t>
       </w:r>
       <w:proofErr w:type="gramStart"/>
       <w:r>
@@ -1739,135 +2080,7 @@
       </w:r>
       <w:proofErr w:type="gramEnd"/>
       <w:r>
-        <w:t xml:space="preserve"> the center of the circle is in Region R1 when the dot product of those two vectors is negative. </w:t>
-      </w:r>
-      <w:r>
-        <w:t xml:space="preserve">The right diagram of </w:t>
-      </w:r>
-      <w:r>
-        <w:t xml:space="preserve">Figure </w:t>
-      </w:r>
-      <w:r>
-        <w:t>9</w:t>
-      </w:r>
-      <w:r>
-        <w:t>-</w:t>
-      </w:r>
-      <w:r>
-        <w:t>18</w:t>
-      </w:r>
-      <w:r>
-        <w:t xml:space="preserve"> shows that collision occurs when the length of vector v1 is less than the circle radius, and in this case, the collision normal is simply along the vector v1, and collision depth is the difference between the radius and </w:t>
-      </w:r>
-      <w:proofErr w:type="spellStart"/>
-      <w:r>
-        <w:t>dist</w:t>
-      </w:r>
-      <w:proofErr w:type="spellEnd"/>
-      <w:r>
-        <w:t>, the length of vector v1.</w:t>
-      </w:r>
-    </w:p>
-    <w:p>
-      <w:pPr>
-        <w:pStyle w:val="Figure"/>
-        <w:ind w:firstLine="720"/>
-      </w:pPr>
-      <w:r>
-        <w:rPr>
-          <w:noProof/>
-          <w:lang w:val="en-GB" w:eastAsia="en-GB"/>
-        </w:rPr>
-        <w:lastRenderedPageBreak/>
-        <w:drawing>
-          <wp:inline distT="114300" distB="114300" distL="114300" distR="114300" wp14:anchorId="0226F1D5" wp14:editId="2B183479">
-            <wp:extent cx="4011576" cy="1795463"/>
-            <wp:effectExtent l="0" t="0" r="0" b="0"/>
-            <wp:docPr id="17" name="image36.jpg"/>
-            <wp:cNvGraphicFramePr/>
-            <a:graphic xmlns:a="http://schemas.openxmlformats.org/drawingml/2006/main">
-              <a:graphicData uri="http://schemas.openxmlformats.org/drawingml/2006/picture">
-                <pic:pic xmlns:pic="http://schemas.openxmlformats.org/drawingml/2006/picture">
-                  <pic:nvPicPr>
-                    <pic:cNvPr id="0" name="image36.jpg"/>
-                    <pic:cNvPicPr preferRelativeResize="0"/>
-                  </pic:nvPicPr>
-                  <pic:blipFill>
-                    <a:blip r:embed="rId11" cstate="print"/>
-                    <a:srcRect/>
-                    <a:stretch>
-                      <a:fillRect/>
-                    </a:stretch>
-                  </pic:blipFill>
-                  <pic:spPr>
-                    <a:xfrm>
-                      <a:off x="0" y="0"/>
-                      <a:ext cx="4011576" cy="1795463"/>
-                    </a:xfrm>
-                    <a:prstGeom prst="rect">
-                      <a:avLst/>
-                    </a:prstGeom>
-                    <a:ln/>
-                  </pic:spPr>
-                </pic:pic>
-              </a:graphicData>
-            </a:graphic>
-          </wp:inline>
-        </w:drawing>
-      </w:r>
-    </w:p>
-    <w:p>
-      <w:pPr>
-        <w:pStyle w:val="FigureCaption"/>
-      </w:pPr>
-      <w:r>
-        <w:rPr>
-          <w:rFonts w:eastAsia="Helvetica Neue"/>
-        </w:rPr>
-        <w:tab/>
-      </w:r>
-      <w:r>
-        <w:rPr>
-          <w:rFonts w:eastAsia="Helvetica Neue"/>
-        </w:rPr>
-        <w:tab/>
-        <w:t xml:space="preserve">Figure </w:t>
-      </w:r>
-      <w:r>
-        <w:rPr>
-          <w:rFonts w:eastAsia="Helvetica Neue"/>
-        </w:rPr>
-        <w:t>9-18</w:t>
-      </w:r>
-      <w:r>
-        <w:rPr>
-          <w:rFonts w:eastAsia="Helvetica Neue"/>
-        </w:rPr>
-        <w:t xml:space="preserve">. </w:t>
-      </w:r>
-      <w:r>
-        <w:rPr>
-          <w:rFonts w:eastAsia="Helvetica Neue"/>
-        </w:rPr>
-        <w:t>Left:</w:t>
-      </w:r>
-      <w:r>
-        <w:rPr>
-          <w:rFonts w:eastAsia="Helvetica Neue"/>
-        </w:rPr>
-        <w:t xml:space="preserve"> Condition when Center is in Region R1. </w:t>
-      </w:r>
-      <w:r>
-        <w:rPr>
-          <w:rFonts w:eastAsia="Helvetica Neue"/>
-        </w:rPr>
-        <w:t>Right:</w:t>
-      </w:r>
-      <w:r>
-        <w:rPr>
-          <w:rFonts w:eastAsia="Helvetica Neue"/>
-        </w:rPr>
-        <w:t xml:space="preserve"> The corresponding collision information</w:t>
+        <w:t xml:space="preserve"> the center of the circle is in Region R1 when the dot product of those two vectors is negative.</w:t>
       </w:r>
     </w:p>
     <w:p>
@@ -2028,7 +2241,13 @@
         <w:ind w:left="720"/>
       </w:pPr>
       <w:r>
-        <w:t xml:space="preserve">        var dis = v1.length();</w:t>
+        <w:t xml:space="preserve">        var </w:t>
+      </w:r>
+      <w:r>
+        <w:t>dist</w:t>
+      </w:r>
+      <w:r>
+        <w:t xml:space="preserve"> = v1.length();</w:t>
       </w:r>
     </w:p>
     <w:p>
@@ -2046,7 +2265,14 @@
         <w:ind w:left="720"/>
       </w:pPr>
       <w:r>
-        <w:t xml:space="preserve">        if (dis &gt; otherCir.mRadius)</w:t>
+        <w:lastRenderedPageBreak/>
+        <w:t xml:space="preserve">        if (</w:t>
+      </w:r>
+      <w:r>
+        <w:t>dist</w:t>
+      </w:r>
+      <w:r>
+        <w:t xml:space="preserve"> &gt; otherCir.mRadius)</w:t>
       </w:r>
     </w:p>
     <w:p>
@@ -2092,7 +2318,13 @@
         </w:rPr>
       </w:pPr>
       <w:r>
-        <w:t xml:space="preserve">        collisionInfo.setInfo(otherCir.mRadius - dis, normal, circ2Pos.add(radiusVec));</w:t>
+        <w:t xml:space="preserve">        collisionInfo.setInfo(otherCir.mRadius - </w:t>
+      </w:r>
+      <w:r>
+        <w:t>dist</w:t>
+      </w:r>
+      <w:r>
+        <w:t>, normal, circ2Pos.add(radiusVec));</w:t>
       </w:r>
     </w:p>
     <w:p>
@@ -2354,16 +2586,11 @@
     <w:p>
       <w:pPr>
         <w:pStyle w:val="NumList"/>
-        <w:numPr>
-          <w:ilvl w:val="0"/>
-          <w:numId w:val="13"/>
-        </w:numPr>
       </w:pPr>
       <w:r>
         <w:rPr>
           <w:b/>
         </w:rPr>
-        <w:lastRenderedPageBreak/>
         <w:t>Step B2</w:t>
       </w:r>
       <w:r>
@@ -2590,7 +2817,13 @@
         <w:ind w:left="576"/>
       </w:pPr>
       <w:r>
-        <w:t xml:space="preserve">        var dis = v1.length();</w:t>
+        <w:t xml:space="preserve">        var </w:t>
+      </w:r>
+      <w:r>
+        <w:t>dist</w:t>
+      </w:r>
+      <w:r>
+        <w:t xml:space="preserve"> = v1.length();</w:t>
       </w:r>
     </w:p>
     <w:p>
@@ -2608,7 +2841,13 @@
         <w:ind w:left="576"/>
       </w:pPr>
       <w:r>
-        <w:t xml:space="preserve">        if (dis &gt; otherCir.mRadius)</w:t>
+        <w:t xml:space="preserve">        if (</w:t>
+      </w:r>
+      <w:r>
+        <w:t>dist</w:t>
+      </w:r>
+      <w:r>
+        <w:t xml:space="preserve"> &gt; otherCir.mRadius)</w:t>
       </w:r>
     </w:p>
     <w:p>
@@ -2644,7 +2883,13 @@
         <w:ind w:left="576"/>
       </w:pPr>
       <w:r>
-        <w:t xml:space="preserve">        collisionInfo.setInfo(otherCir.mRadius - dis, normal, circ2Pos.add(radiusVec));</w:t>
+        <w:t xml:space="preserve">        collisionInfo.setInfo(otherCir.mRadius - </w:t>
+      </w:r>
+      <w:r>
+        <w:t>dist</w:t>
+      </w:r>
+      <w:r>
+        <w:t>, normal, circ2Pos.add(radiusVec));</w:t>
       </w:r>
     </w:p>
     <w:p>
@@ -2724,15 +2969,12 @@
     <w:p>
       <w:pPr>
         <w:pStyle w:val="NumList"/>
-        <w:numPr>
-          <w:ilvl w:val="0"/>
-          <w:numId w:val="13"/>
-        </w:numPr>
       </w:pPr>
       <w:r>
         <w:rPr>
           <w:b/>
         </w:rPr>
+        <w:lastRenderedPageBreak/>
         <w:t>Step B3</w:t>
       </w:r>
       <w:r>
@@ -2862,188 +3104,6 @@
     <w:p>
       <w:pPr>
         <w:pStyle w:val="NumList"/>
-        <w:numPr>
-          <w:ilvl w:val="0"/>
-          <w:numId w:val="13"/>
-        </w:numPr>
-      </w:pPr>
-      <w:r>
-        <w:rPr>
-          <w:b/>
-        </w:rPr>
-        <w:lastRenderedPageBreak/>
-        <w:t>Step C</w:t>
-      </w:r>
-      <w:r>
-        <w:t>: If the circle center is inside the rectangle, then collision is detected and the corresponding collision information can be computed and returned.</w:t>
-      </w:r>
-    </w:p>
-    <w:p>
-      <w:pPr>
-        <w:pStyle w:val="Code"/>
-        <w:ind w:left="576"/>
-        <w:rPr>
-          <w:szCs w:val="18"/>
-        </w:rPr>
-      </w:pPr>
-      <w:r>
-        <w:t xml:space="preserve">        if (!inside) </w:t>
-      </w:r>
-      <w:r>
-        <w:rPr>
-          <w:szCs w:val="18"/>
-        </w:rPr>
-        <w:t>{</w:t>
-      </w:r>
-    </w:p>
-    <w:p>
-      <w:pPr>
-        <w:pStyle w:val="Code"/>
-        <w:ind w:left="576"/>
-        <w:rPr>
-          <w:szCs w:val="18"/>
-        </w:rPr>
-      </w:pPr>
-      <w:r>
-        <w:rPr>
-          <w:szCs w:val="18"/>
-        </w:rPr>
-        <w:t xml:space="preserve">            //… </w:t>
-      </w:r>
-      <w:r>
-        <w:rPr>
-          <w:i/>
-          <w:szCs w:val="18"/>
-        </w:rPr>
-        <w:t>conditions for Region R1, R2, and R3 as discussed</w:t>
-      </w:r>
-    </w:p>
-    <w:p>
-      <w:pPr>
-        <w:pStyle w:val="Code"/>
-        <w:ind w:left="576"/>
-        <w:rPr>
-          <w:szCs w:val="18"/>
-        </w:rPr>
-      </w:pPr>
-      <w:r>
-        <w:rPr>
-          <w:szCs w:val="18"/>
-        </w:rPr>
-        <w:t xml:space="preserve">        } else {</w:t>
-      </w:r>
-    </w:p>
-    <w:p>
-      <w:pPr>
-        <w:pStyle w:val="Code"/>
-        <w:ind w:left="576"/>
-        <w:rPr>
-          <w:szCs w:val="18"/>
-        </w:rPr>
-      </w:pPr>
-      <w:r>
-        <w:rPr>
-          <w:szCs w:val="18"/>
-        </w:rPr>
-        <w:t xml:space="preserve">            //the center of circle is inside of rectangle</w:t>
-      </w:r>
-    </w:p>
-    <w:p>
-      <w:pPr>
-        <w:pStyle w:val="Code"/>
-        <w:ind w:left="576"/>
-        <w:rPr>
-          <w:szCs w:val="18"/>
-        </w:rPr>
-      </w:pPr>
-      <w:r>
-        <w:rPr>
-          <w:szCs w:val="18"/>
-        </w:rPr>
-        <w:t xml:space="preserve">            var radiusVec = this.mFaceNormal[nearestEdge].scale(otherCir.mRadius);</w:t>
-      </w:r>
-    </w:p>
-    <w:p>
-      <w:pPr>
-        <w:pStyle w:val="Code"/>
-        <w:ind w:left="576" w:firstLine="315"/>
-        <w:rPr>
-          <w:szCs w:val="18"/>
-        </w:rPr>
-      </w:pPr>
-      <w:r>
-        <w:rPr>
-          <w:szCs w:val="18"/>
-        </w:rPr>
-        <w:t xml:space="preserve">        collisionInfo.setInfo(otherCir.mRadius - bestDistance, </w:t>
-      </w:r>
-    </w:p>
-    <w:p>
-      <w:pPr>
-        <w:pStyle w:val="Code"/>
-        <w:ind w:left="576" w:firstLine="315"/>
-        <w:rPr>
-          <w:rStyle w:val="CommentReference"/>
-          <w:rFonts w:asciiTheme="minorHAnsi" w:hAnsiTheme="minorHAnsi"/>
-          <w:noProof w:val="0"/>
-        </w:rPr>
-      </w:pPr>
-      <w:r>
-        <w:rPr>
-          <w:szCs w:val="18"/>
-        </w:rPr>
-        <w:t xml:space="preserve">                        this.mFaceNormal[nearestEdge], circ2Pos.subtract(radiusVec));</w:t>
-      </w:r>
-    </w:p>
-    <w:p>
-      <w:pPr>
-        <w:pStyle w:val="Code"/>
-        <w:ind w:left="576"/>
-        <w:rPr>
-          <w:szCs w:val="18"/>
-        </w:rPr>
-      </w:pPr>
-      <w:r>
-        <w:rPr>
-          <w:szCs w:val="18"/>
-        </w:rPr>
-        <w:t xml:space="preserve">    }</w:t>
-      </w:r>
-    </w:p>
-    <w:p>
-      <w:pPr>
-        <w:pStyle w:val="Code"/>
-        <w:ind w:left="576"/>
-        <w:rPr>
-          <w:szCs w:val="18"/>
-        </w:rPr>
-      </w:pPr>
-      <w:r>
-        <w:rPr>
-          <w:szCs w:val="18"/>
-        </w:rPr>
-        <w:t xml:space="preserve">    return true;</w:t>
-      </w:r>
-    </w:p>
-    <w:p>
-      <w:pPr>
-        <w:pStyle w:val="Code"/>
-        <w:ind w:left="576"/>
-      </w:pPr>
-      <w:r>
-        <w:rPr>
-          <w:szCs w:val="18"/>
-        </w:rPr>
-        <w:t>};</w:t>
-      </w:r>
-    </w:p>
-    <w:p>
-      <w:pPr>
-        <w:pStyle w:val="NumList"/>
-        <w:numPr>
-          <w:ilvl w:val="0"/>
-          <w:numId w:val="13"/>
-        </w:numPr>
       </w:pPr>
       <w:r>
         <w:t xml:space="preserve">The last step is to modify the </w:t>
@@ -3572,7 +3632,7 @@
         </mc:Choice>
         <mc:Fallback>
           <w:pict>
-            <v:roundrect w14:anchorId="1B546420" id="AutoShape 1" o:spid="_x0000_s1026" style="position:absolute;margin-left:-163.4pt;margin-top:-171.35pt;width:596.4pt;height:301.3pt;z-index:-251657216;visibility:visible;mso-wrap-style:square;mso-width-percent:0;mso-height-percent:0;mso-wrap-distance-left:9pt;mso-wrap-distance-top:0;mso-wrap-distance-right:9pt;mso-wrap-distance-bottom:0;mso-position-horizontal:absolute;mso-position-horizontal-relative:text;mso-position-vertical:absolute;mso-position-vertical-relative:text;mso-width-percent:0;mso-height-percent:0;mso-width-relative:page;mso-height-relative:page;v-text-anchor:top" arcsize="10923f" o:gfxdata="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" filled="f" fillcolor="#d8d8d8"/>
+            <v:roundrect w14:anchorId="5EE7B82E" id="AutoShape 1" o:spid="_x0000_s1026" style="position:absolute;margin-left:-163.4pt;margin-top:-171.35pt;width:596.4pt;height:301.3pt;z-index:-251657216;visibility:visible;mso-wrap-style:square;mso-width-percent:0;mso-height-percent:0;mso-wrap-distance-left:9pt;mso-wrap-distance-top:0;mso-wrap-distance-right:9pt;mso-wrap-distance-bottom:0;mso-position-horizontal:absolute;mso-position-horizontal-relative:text;mso-position-vertical:absolute;mso-position-vertical-relative:text;mso-width-percent:0;mso-height-percent:0;mso-width-relative:page;mso-height-relative:page;v-text-anchor:top" arcsize="10923f" o:gfxdata="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" filled="f" fillcolor="#d8d8d8"/>
           </w:pict>
         </mc:Fallback>
       </mc:AlternateContent>
@@ -4044,7 +4104,7 @@
   <w:abstractNum w:abstractNumId="3" w15:restartNumberingAfterBreak="0">
     <w:nsid w:val="370D39AE"/>
     <w:multiLevelType w:val="hybridMultilevel"/>
-    <w:tmpl w:val="C352D2BC"/>
+    <w:tmpl w:val="1EB2E728"/>
     <w:lvl w:ilvl="0" w:tplc="7B1C5656">
       <w:start w:val="1"/>
       <w:numFmt w:val="decimal"/>
@@ -4768,9 +4828,6 @@
   </w:num>
   <w:num w:numId="13">
     <w:abstractNumId w:val="3"/>
-    <w:lvlOverride w:ilvl="0">
-      <w:startOverride w:val="1"/>
-    </w:lvlOverride>
   </w:num>
   <w:num w:numId="14">
     <w:abstractNumId w:val="3"/>
@@ -4818,6 +4875,18 @@
     </w:lvlOverride>
   </w:num>
   <w:num w:numId="23">
+    <w:abstractNumId w:val="3"/>
+    <w:lvlOverride w:ilvl="0">
+      <w:startOverride w:val="1"/>
+    </w:lvlOverride>
+  </w:num>
+  <w:num w:numId="24">
+    <w:abstractNumId w:val="3"/>
+    <w:lvlOverride w:ilvl="0">
+      <w:startOverride w:val="1"/>
+    </w:lvlOverride>
+  </w:num>
+  <w:num w:numId="25">
     <w:abstractNumId w:val="3"/>
     <w:lvlOverride w:ilvl="0">
       <w:startOverride w:val="1"/>
@@ -5540,7 +5609,7 @@
     <w:pPr>
       <w:keepLines/>
       <w:numPr>
-        <w:numId w:val="21"/>
+        <w:numId w:val="13"/>
       </w:numPr>
       <w:spacing w:before="120"/>
       <w:ind w:right="1152"/>

</xml_diff>